<commit_message>
DDRules - Removing problematic test simulation to help clean up Bob
</commit_message>
<xml_diff>
--- a/Model/DDRules/Documents/DDRules Technical Documentation.docx
+++ b/Model/DDRules/Documents/DDRules Technical Documentation.docx
@@ -7200,6 +7200,14 @@
     </w:p>
     <w:p>
       <w:r>
+        <w:t>EffluentPaddocks</w:t>
+      </w:r>
+      <w:r>
+        <w:t xml:space="preserve"> - List of paddock name to return effluent to</w:t>
+      </w:r>
+    </w:p>
+    <w:p>
+      <w:r>
         <w:t>EffluentPaddocksPercentage</w:t>
       </w:r>
       <w:r>
@@ -7230,17 +7238,156 @@
       </w:r>
     </w:p>
     <w:p>
-      <w:r>
-        <w:t xml:space="preserve">The paddock to which nutrients are return are the same throughout the simulation as are the “first” paddocks in the simulation tree e.g. a 10 paddock simulation and </w:t>
+      <w:pPr>
+        <w:pStyle w:val="Heading3"/>
+      </w:pPr>
+      <w:r>
+        <w:t>Return to Named Paddock</w:t>
+      </w:r>
+      <w:r>
+        <w:t xml:space="preserve"> [</w:t>
+      </w:r>
+      <w:r>
+        <w:t>EffluentPaddocks</w:t>
+      </w:r>
+      <w:r>
+        <w:t>]</w:t>
+      </w:r>
+    </w:p>
+    <w:p>
+      <w:r>
+        <w:t>Effluent paddocks can be set via a comma delimited list of paddock names</w:t>
+      </w:r>
+    </w:p>
+    <w:p>
+      <w:pPr>
+        <w:pStyle w:val="Heading3"/>
+      </w:pPr>
+      <w:r>
+        <w:t>Return to Percentage of Farm</w:t>
+      </w:r>
+      <w:r>
+        <w:t xml:space="preserve"> </w:t>
+      </w:r>
+      <w:r>
+        <w:t>[</w:t>
       </w:r>
       <w:r>
         <w:t>EffluentPaddocksPercentage</w:t>
       </w:r>
       <w:r>
-        <w:t xml:space="preserve"> = 0.1  then effluent is only return to the first paddock in the simulation. </w:t>
-      </w:r>
-    </w:p>
-    <w:p/>
+        <w:t>]</w:t>
+      </w:r>
+    </w:p>
+    <w:p>
+      <w:r>
+        <w:t>The paddock</w:t>
+      </w:r>
+      <w:r>
+        <w:t>s</w:t>
+      </w:r>
+      <w:r>
+        <w:t xml:space="preserve"> to which nutrients are return</w:t>
+      </w:r>
+      <w:r>
+        <w:t>ed</w:t>
+      </w:r>
+      <w:r>
+        <w:t xml:space="preserve"> </w:t>
+      </w:r>
+      <w:r>
+        <w:t>will remain</w:t>
+      </w:r>
+      <w:r>
+        <w:t xml:space="preserve"> same throughout the simulation</w:t>
+      </w:r>
+      <w:r>
+        <w:t>. Effluent will be returned to the</w:t>
+      </w:r>
+      <w:r>
+        <w:t xml:space="preserve"> “first” paddocks in the simulation tree e.g. </w:t>
+      </w:r>
+      <w:r>
+        <w:t xml:space="preserve">in </w:t>
+      </w:r>
+      <w:r>
+        <w:t xml:space="preserve">a </w:t>
+      </w:r>
+      <w:r>
+        <w:t>2</w:t>
+      </w:r>
+      <w:r>
+        <w:t xml:space="preserve">0 paddock simulation and </w:t>
+      </w:r>
+      <w:r>
+        <w:t>EffluentPaddocksPercentage</w:t>
+      </w:r>
+      <w:r>
+        <w:t xml:space="preserve"> = 0.1</w:t>
+      </w:r>
+      <w:r>
+        <w:t xml:space="preserve">, </w:t>
+      </w:r>
+      <w:r>
+        <w:t xml:space="preserve">  then effluent is only return to the first</w:t>
+      </w:r>
+      <w:r>
+        <w:t xml:space="preserve"> two</w:t>
+      </w:r>
+      <w:r>
+        <w:t xml:space="preserve"> paddock</w:t>
+      </w:r>
+      <w:r>
+        <w:t>s</w:t>
+      </w:r>
+      <w:r>
+        <w:t xml:space="preserve"> in the simulation.</w:t>
+      </w:r>
+    </w:p>
+    <w:p>
+      <w:pPr>
+        <w:pStyle w:val="Heading3"/>
+      </w:pPr>
+      <w:r>
+        <w:t>Important Implementation Notes</w:t>
+      </w:r>
+    </w:p>
+    <w:p>
+      <w:pPr>
+        <w:pStyle w:val="ListParagraph"/>
+        <w:numPr>
+          <w:ilvl w:val="0"/>
+          <w:numId w:val="30"/>
+        </w:numPr>
+      </w:pPr>
+      <w:r>
+        <w:t>Set paddocks by name is given priority over any percentage setting</w:t>
+      </w:r>
+    </w:p>
+    <w:p>
+      <w:pPr>
+        <w:pStyle w:val="ListParagraph"/>
+        <w:numPr>
+          <w:ilvl w:val="0"/>
+          <w:numId w:val="30"/>
+        </w:numPr>
+      </w:pPr>
+      <w:r>
+        <w:t>Effluent will be returned evenly to all paddocks in the simulation if no values are set</w:t>
+      </w:r>
+    </w:p>
+    <w:p>
+      <w:pPr>
+        <w:pStyle w:val="ListParagraph"/>
+        <w:numPr>
+          <w:ilvl w:val="0"/>
+          <w:numId w:val="30"/>
+        </w:numPr>
+      </w:pPr>
+      <w:r>
+        <w:t>Time spent in the dairy shed has no impact grazing time e.g. if set to 24 hours the cows will still graze the paddocks</w:t>
+      </w:r>
+    </w:p>
     <w:p>
       <w:pPr>
         <w:pStyle w:val="Heading2"/>
@@ -7286,6 +7433,7 @@
       </w:pPr>
       <w:bookmarkStart w:id="39" w:name="_Toc294789170"/>
       <w:r>
+        <w:lastRenderedPageBreak/>
         <w:t>Operation</w:t>
       </w:r>
       <w:bookmarkEnd w:id="39"/>
@@ -7299,11 +7447,6 @@
       </w:r>
     </w:p>
     <w:p>
-      <w:pPr>
-        <w:rPr>
-          <w:u w:val="single"/>
-        </w:rPr>
-      </w:pPr>
       <w:r>
         <w:t xml:space="preserve">This paddock is assumed to not be grazed and as such is area is not included in the farms effective area e.g. 100ha farm, PorportionOfFarmInLaneWays = 0.05 then the “Laneway” will be 5ha in area and </w:t>
       </w:r>
@@ -7320,14 +7463,56 @@
         <w:t xml:space="preserve"> in the effective farm area i.e. actual farm area would be effective farm area + laneways + shed area etc.</w:t>
       </w:r>
     </w:p>
-    <w:p/>
+    <w:p>
+      <w:pPr>
+        <w:pStyle w:val="Heading3"/>
+      </w:pPr>
+      <w:r>
+        <w:t>Notes</w:t>
+      </w:r>
+    </w:p>
+    <w:p>
+      <w:pPr>
+        <w:pStyle w:val="ListParagraph"/>
+        <w:numPr>
+          <w:ilvl w:val="0"/>
+          <w:numId w:val="31"/>
+        </w:numPr>
+      </w:pPr>
+      <w:r>
+        <w:t>Laneway paddocks will not be included in the grazing rotation</w:t>
+      </w:r>
+    </w:p>
+    <w:p>
+      <w:pPr>
+        <w:pStyle w:val="ListParagraph"/>
+        <w:numPr>
+          <w:ilvl w:val="0"/>
+          <w:numId w:val="31"/>
+        </w:numPr>
+      </w:pPr>
+      <w:r>
+        <w:t>Time spent on laneways will not affect animal ability to graze</w:t>
+      </w:r>
+    </w:p>
+    <w:p>
+      <w:pPr>
+        <w:pStyle w:val="ListParagraph"/>
+        <w:numPr>
+          <w:ilvl w:val="0"/>
+          <w:numId w:val="31"/>
+        </w:numPr>
+      </w:pPr>
+      <w:r>
+        <w:t>There is not sanity check between time in laneways and time in dairy shed</w:t>
+      </w:r>
+    </w:p>
     <w:p>
       <w:pPr>
         <w:pStyle w:val="Heading1"/>
       </w:pPr>
       <w:bookmarkStart w:id="40" w:name="_Toc294789171"/>
       <w:r>
-        <w:lastRenderedPageBreak/>
         <w:t>Appendix</w:t>
       </w:r>
       <w:bookmarkEnd w:id="40"/>
@@ -7528,6 +7713,7 @@
     </w:p>
     <w:p>
       <w:r>
+        <w:lastRenderedPageBreak/>
         <w:t>FeedStore</w:t>
       </w:r>
     </w:p>
@@ -7598,11 +7784,7 @@
         <w:t>a</w:t>
       </w:r>
       <w:r>
-        <w:t xml:space="preserve"> paddock in the model to retrieve it’s pasture mass data from the simulation without needing to know which Apsim paddock the instance </w:t>
-      </w:r>
-      <w:r>
-        <w:lastRenderedPageBreak/>
-        <w:t>represents.</w:t>
+        <w:t xml:space="preserve"> paddock in the model to retrieve it’s pasture mass data from the simulation without needing to know which Apsim paddock the instance represents.</w:t>
       </w:r>
       <w:r>
         <w:t xml:space="preserve"> All parameters passed to methods in this class take values with units of either kilograms or kilograms per hectare. All conversion to and from the standard Apsim units is managed here.</w:t>
@@ -7829,6 +8011,7 @@
       </w:pPr>
       <w:bookmarkStart w:id="47" w:name="_Toc294789178"/>
       <w:r>
+        <w:lastRenderedPageBreak/>
         <w:t>SimpleCow / SimpleHerd</w:t>
       </w:r>
       <w:bookmarkEnd w:id="47"/>
@@ -7914,7 +8097,6 @@
       </w:pPr>
       <w:bookmarkStart w:id="48" w:name="_Toc294789179"/>
       <w:r>
-        <w:lastRenderedPageBreak/>
         <w:t xml:space="preserve">Grazing </w:t>
       </w:r>
       <w:r>
@@ -9935,7 +10117,7 @@
           <w:rFonts w:asciiTheme="majorHAnsi" w:hAnsiTheme="majorHAnsi"/>
           <w:noProof/>
         </w:rPr>
-        <w:t>8</w:t>
+        <w:t>16</w:t>
       </w:r>
     </w:fldSimple>
   </w:p>
@@ -11852,6 +12034,119 @@
     </w:lvl>
   </w:abstractNum>
   <w:abstractNum w:abstractNumId="17">
+    <w:nsid w:val="4ACB0FD4"/>
+    <w:multiLevelType w:val="hybridMultilevel"/>
+    <w:tmpl w:val="EFEA919E"/>
+    <w:lvl w:ilvl="0" w:tplc="14090001">
+      <w:start w:val="1"/>
+      <w:numFmt w:val="bullet"/>
+      <w:lvlText w:val=""/>
+      <w:lvlJc w:val="left"/>
+      <w:pPr>
+        <w:ind w:left="720" w:hanging="360"/>
+      </w:pPr>
+      <w:rPr>
+        <w:rFonts w:ascii="Symbol" w:hAnsi="Symbol" w:hint="default"/>
+      </w:rPr>
+    </w:lvl>
+    <w:lvl w:ilvl="1" w:tplc="14090003" w:tentative="1">
+      <w:start w:val="1"/>
+      <w:numFmt w:val="bullet"/>
+      <w:lvlText w:val="o"/>
+      <w:lvlJc w:val="left"/>
+      <w:pPr>
+        <w:ind w:left="1440" w:hanging="360"/>
+      </w:pPr>
+      <w:rPr>
+        <w:rFonts w:ascii="Courier New" w:hAnsi="Courier New" w:cs="Courier New" w:hint="default"/>
+      </w:rPr>
+    </w:lvl>
+    <w:lvl w:ilvl="2" w:tplc="14090005" w:tentative="1">
+      <w:start w:val="1"/>
+      <w:numFmt w:val="bullet"/>
+      <w:lvlText w:val=""/>
+      <w:lvlJc w:val="left"/>
+      <w:pPr>
+        <w:ind w:left="2160" w:hanging="360"/>
+      </w:pPr>
+      <w:rPr>
+        <w:rFonts w:ascii="Wingdings" w:hAnsi="Wingdings" w:hint="default"/>
+      </w:rPr>
+    </w:lvl>
+    <w:lvl w:ilvl="3" w:tplc="14090001" w:tentative="1">
+      <w:start w:val="1"/>
+      <w:numFmt w:val="bullet"/>
+      <w:lvlText w:val=""/>
+      <w:lvlJc w:val="left"/>
+      <w:pPr>
+        <w:ind w:left="2880" w:hanging="360"/>
+      </w:pPr>
+      <w:rPr>
+        <w:rFonts w:ascii="Symbol" w:hAnsi="Symbol" w:hint="default"/>
+      </w:rPr>
+    </w:lvl>
+    <w:lvl w:ilvl="4" w:tplc="14090003" w:tentative="1">
+      <w:start w:val="1"/>
+      <w:numFmt w:val="bullet"/>
+      <w:lvlText w:val="o"/>
+      <w:lvlJc w:val="left"/>
+      <w:pPr>
+        <w:ind w:left="3600" w:hanging="360"/>
+      </w:pPr>
+      <w:rPr>
+        <w:rFonts w:ascii="Courier New" w:hAnsi="Courier New" w:cs="Courier New" w:hint="default"/>
+      </w:rPr>
+    </w:lvl>
+    <w:lvl w:ilvl="5" w:tplc="14090005" w:tentative="1">
+      <w:start w:val="1"/>
+      <w:numFmt w:val="bullet"/>
+      <w:lvlText w:val=""/>
+      <w:lvlJc w:val="left"/>
+      <w:pPr>
+        <w:ind w:left="4320" w:hanging="360"/>
+      </w:pPr>
+      <w:rPr>
+        <w:rFonts w:ascii="Wingdings" w:hAnsi="Wingdings" w:hint="default"/>
+      </w:rPr>
+    </w:lvl>
+    <w:lvl w:ilvl="6" w:tplc="14090001" w:tentative="1">
+      <w:start w:val="1"/>
+      <w:numFmt w:val="bullet"/>
+      <w:lvlText w:val=""/>
+      <w:lvlJc w:val="left"/>
+      <w:pPr>
+        <w:ind w:left="5040" w:hanging="360"/>
+      </w:pPr>
+      <w:rPr>
+        <w:rFonts w:ascii="Symbol" w:hAnsi="Symbol" w:hint="default"/>
+      </w:rPr>
+    </w:lvl>
+    <w:lvl w:ilvl="7" w:tplc="14090003" w:tentative="1">
+      <w:start w:val="1"/>
+      <w:numFmt w:val="bullet"/>
+      <w:lvlText w:val="o"/>
+      <w:lvlJc w:val="left"/>
+      <w:pPr>
+        <w:ind w:left="5760" w:hanging="360"/>
+      </w:pPr>
+      <w:rPr>
+        <w:rFonts w:ascii="Courier New" w:hAnsi="Courier New" w:cs="Courier New" w:hint="default"/>
+      </w:rPr>
+    </w:lvl>
+    <w:lvl w:ilvl="8" w:tplc="14090005" w:tentative="1">
+      <w:start w:val="1"/>
+      <w:numFmt w:val="bullet"/>
+      <w:lvlText w:val=""/>
+      <w:lvlJc w:val="left"/>
+      <w:pPr>
+        <w:ind w:left="6480" w:hanging="360"/>
+      </w:pPr>
+      <w:rPr>
+        <w:rFonts w:ascii="Wingdings" w:hAnsi="Wingdings" w:hint="default"/>
+      </w:rPr>
+    </w:lvl>
+  </w:abstractNum>
+  <w:abstractNum w:abstractNumId="18">
     <w:nsid w:val="4C0945BE"/>
     <w:multiLevelType w:val="hybridMultilevel"/>
     <w:tmpl w:val="979497C8"/>
@@ -11937,7 +12232,120 @@
       </w:pPr>
     </w:lvl>
   </w:abstractNum>
-  <w:abstractNum w:abstractNumId="18">
+  <w:abstractNum w:abstractNumId="19">
+    <w:nsid w:val="4EFA1485"/>
+    <w:multiLevelType w:val="hybridMultilevel"/>
+    <w:tmpl w:val="DF58E15A"/>
+    <w:lvl w:ilvl="0" w:tplc="14090001">
+      <w:start w:val="1"/>
+      <w:numFmt w:val="bullet"/>
+      <w:lvlText w:val=""/>
+      <w:lvlJc w:val="left"/>
+      <w:pPr>
+        <w:ind w:left="720" w:hanging="360"/>
+      </w:pPr>
+      <w:rPr>
+        <w:rFonts w:ascii="Symbol" w:hAnsi="Symbol" w:hint="default"/>
+      </w:rPr>
+    </w:lvl>
+    <w:lvl w:ilvl="1" w:tplc="14090003" w:tentative="1">
+      <w:start w:val="1"/>
+      <w:numFmt w:val="bullet"/>
+      <w:lvlText w:val="o"/>
+      <w:lvlJc w:val="left"/>
+      <w:pPr>
+        <w:ind w:left="1440" w:hanging="360"/>
+      </w:pPr>
+      <w:rPr>
+        <w:rFonts w:ascii="Courier New" w:hAnsi="Courier New" w:cs="Courier New" w:hint="default"/>
+      </w:rPr>
+    </w:lvl>
+    <w:lvl w:ilvl="2" w:tplc="14090005" w:tentative="1">
+      <w:start w:val="1"/>
+      <w:numFmt w:val="bullet"/>
+      <w:lvlText w:val=""/>
+      <w:lvlJc w:val="left"/>
+      <w:pPr>
+        <w:ind w:left="2160" w:hanging="360"/>
+      </w:pPr>
+      <w:rPr>
+        <w:rFonts w:ascii="Wingdings" w:hAnsi="Wingdings" w:hint="default"/>
+      </w:rPr>
+    </w:lvl>
+    <w:lvl w:ilvl="3" w:tplc="14090001" w:tentative="1">
+      <w:start w:val="1"/>
+      <w:numFmt w:val="bullet"/>
+      <w:lvlText w:val=""/>
+      <w:lvlJc w:val="left"/>
+      <w:pPr>
+        <w:ind w:left="2880" w:hanging="360"/>
+      </w:pPr>
+      <w:rPr>
+        <w:rFonts w:ascii="Symbol" w:hAnsi="Symbol" w:hint="default"/>
+      </w:rPr>
+    </w:lvl>
+    <w:lvl w:ilvl="4" w:tplc="14090003" w:tentative="1">
+      <w:start w:val="1"/>
+      <w:numFmt w:val="bullet"/>
+      <w:lvlText w:val="o"/>
+      <w:lvlJc w:val="left"/>
+      <w:pPr>
+        <w:ind w:left="3600" w:hanging="360"/>
+      </w:pPr>
+      <w:rPr>
+        <w:rFonts w:ascii="Courier New" w:hAnsi="Courier New" w:cs="Courier New" w:hint="default"/>
+      </w:rPr>
+    </w:lvl>
+    <w:lvl w:ilvl="5" w:tplc="14090005" w:tentative="1">
+      <w:start w:val="1"/>
+      <w:numFmt w:val="bullet"/>
+      <w:lvlText w:val=""/>
+      <w:lvlJc w:val="left"/>
+      <w:pPr>
+        <w:ind w:left="4320" w:hanging="360"/>
+      </w:pPr>
+      <w:rPr>
+        <w:rFonts w:ascii="Wingdings" w:hAnsi="Wingdings" w:hint="default"/>
+      </w:rPr>
+    </w:lvl>
+    <w:lvl w:ilvl="6" w:tplc="14090001" w:tentative="1">
+      <w:start w:val="1"/>
+      <w:numFmt w:val="bullet"/>
+      <w:lvlText w:val=""/>
+      <w:lvlJc w:val="left"/>
+      <w:pPr>
+        <w:ind w:left="5040" w:hanging="360"/>
+      </w:pPr>
+      <w:rPr>
+        <w:rFonts w:ascii="Symbol" w:hAnsi="Symbol" w:hint="default"/>
+      </w:rPr>
+    </w:lvl>
+    <w:lvl w:ilvl="7" w:tplc="14090003" w:tentative="1">
+      <w:start w:val="1"/>
+      <w:numFmt w:val="bullet"/>
+      <w:lvlText w:val="o"/>
+      <w:lvlJc w:val="left"/>
+      <w:pPr>
+        <w:ind w:left="5760" w:hanging="360"/>
+      </w:pPr>
+      <w:rPr>
+        <w:rFonts w:ascii="Courier New" w:hAnsi="Courier New" w:cs="Courier New" w:hint="default"/>
+      </w:rPr>
+    </w:lvl>
+    <w:lvl w:ilvl="8" w:tplc="14090005" w:tentative="1">
+      <w:start w:val="1"/>
+      <w:numFmt w:val="bullet"/>
+      <w:lvlText w:val=""/>
+      <w:lvlJc w:val="left"/>
+      <w:pPr>
+        <w:ind w:left="6480" w:hanging="360"/>
+      </w:pPr>
+      <w:rPr>
+        <w:rFonts w:ascii="Wingdings" w:hAnsi="Wingdings" w:hint="default"/>
+      </w:rPr>
+    </w:lvl>
+  </w:abstractNum>
+  <w:abstractNum w:abstractNumId="20">
     <w:nsid w:val="51597A67"/>
     <w:multiLevelType w:val="hybridMultilevel"/>
     <w:tmpl w:val="3634EA34"/>
@@ -12050,7 +12458,7 @@
       </w:rPr>
     </w:lvl>
   </w:abstractNum>
-  <w:abstractNum w:abstractNumId="19">
+  <w:abstractNum w:abstractNumId="21">
     <w:nsid w:val="540E5C78"/>
     <w:multiLevelType w:val="hybridMultilevel"/>
     <w:tmpl w:val="54CC9FF8"/>
@@ -12163,7 +12571,7 @@
       </w:rPr>
     </w:lvl>
   </w:abstractNum>
-  <w:abstractNum w:abstractNumId="20">
+  <w:abstractNum w:abstractNumId="22">
     <w:nsid w:val="55DC138B"/>
     <w:multiLevelType w:val="hybridMultilevel"/>
     <w:tmpl w:val="F1528664"/>
@@ -12276,7 +12684,7 @@
       </w:rPr>
     </w:lvl>
   </w:abstractNum>
-  <w:abstractNum w:abstractNumId="21">
+  <w:abstractNum w:abstractNumId="23">
     <w:nsid w:val="613B55F6"/>
     <w:multiLevelType w:val="hybridMultilevel"/>
     <w:tmpl w:val="ED6CDD88"/>
@@ -12389,7 +12797,7 @@
       </w:rPr>
     </w:lvl>
   </w:abstractNum>
-  <w:abstractNum w:abstractNumId="22">
+  <w:abstractNum w:abstractNumId="24">
     <w:nsid w:val="638F4129"/>
     <w:multiLevelType w:val="hybridMultilevel"/>
     <w:tmpl w:val="FD1A5C9E"/>
@@ -12475,7 +12883,7 @@
       </w:pPr>
     </w:lvl>
   </w:abstractNum>
-  <w:abstractNum w:abstractNumId="23">
+  <w:abstractNum w:abstractNumId="25">
     <w:nsid w:val="63A1536C"/>
     <w:multiLevelType w:val="hybridMultilevel"/>
     <w:tmpl w:val="D5CEEA9E"/>
@@ -12588,7 +12996,7 @@
       </w:rPr>
     </w:lvl>
   </w:abstractNum>
-  <w:abstractNum w:abstractNumId="24">
+  <w:abstractNum w:abstractNumId="26">
     <w:nsid w:val="643A4B6F"/>
     <w:multiLevelType w:val="hybridMultilevel"/>
     <w:tmpl w:val="60286724"/>
@@ -12701,7 +13109,7 @@
       </w:rPr>
     </w:lvl>
   </w:abstractNum>
-  <w:abstractNum w:abstractNumId="25">
+  <w:abstractNum w:abstractNumId="27">
     <w:nsid w:val="70F10E40"/>
     <w:multiLevelType w:val="hybridMultilevel"/>
     <w:tmpl w:val="B22E0544"/>
@@ -12814,7 +13222,7 @@
       </w:rPr>
     </w:lvl>
   </w:abstractNum>
-  <w:abstractNum w:abstractNumId="26">
+  <w:abstractNum w:abstractNumId="28">
     <w:nsid w:val="77BC4607"/>
     <w:multiLevelType w:val="hybridMultilevel"/>
     <w:tmpl w:val="61022422"/>
@@ -12927,7 +13335,7 @@
       </w:rPr>
     </w:lvl>
   </w:abstractNum>
-  <w:abstractNum w:abstractNumId="27">
+  <w:abstractNum w:abstractNumId="29">
     <w:nsid w:val="7EF54A99"/>
     <w:multiLevelType w:val="hybridMultilevel"/>
     <w:tmpl w:val="4D449084"/>
@@ -13040,7 +13448,7 @@
       </w:rPr>
     </w:lvl>
   </w:abstractNum>
-  <w:abstractNum w:abstractNumId="28">
+  <w:abstractNum w:abstractNumId="30">
     <w:nsid w:val="7FE8343B"/>
     <w:multiLevelType w:val="hybridMultilevel"/>
     <w:tmpl w:val="D938C5FE"/>
@@ -13127,7 +13535,7 @@
     </w:lvl>
   </w:abstractNum>
   <w:num w:numId="1">
-    <w:abstractNumId w:val="24"/>
+    <w:abstractNumId w:val="26"/>
   </w:num>
   <w:num w:numId="2">
     <w:abstractNumId w:val="6"/>
@@ -13142,25 +13550,25 @@
     <w:abstractNumId w:val="2"/>
   </w:num>
   <w:num w:numId="6">
-    <w:abstractNumId w:val="26"/>
+    <w:abstractNumId w:val="28"/>
   </w:num>
   <w:num w:numId="7">
     <w:abstractNumId w:val="15"/>
   </w:num>
   <w:num w:numId="8">
-    <w:abstractNumId w:val="28"/>
+    <w:abstractNumId w:val="30"/>
   </w:num>
   <w:num w:numId="9">
-    <w:abstractNumId w:val="19"/>
+    <w:abstractNumId w:val="21"/>
   </w:num>
   <w:num w:numId="10">
-    <w:abstractNumId w:val="17"/>
+    <w:abstractNumId w:val="18"/>
   </w:num>
   <w:num w:numId="11">
     <w:abstractNumId w:val="16"/>
   </w:num>
   <w:num w:numId="12">
-    <w:abstractNumId w:val="25"/>
+    <w:abstractNumId w:val="27"/>
   </w:num>
   <w:num w:numId="13">
     <w:abstractNumId w:val="9"/>
@@ -13169,7 +13577,7 @@
     <w:abstractNumId w:val="1"/>
   </w:num>
   <w:num w:numId="15">
-    <w:abstractNumId w:val="20"/>
+    <w:abstractNumId w:val="22"/>
   </w:num>
   <w:num w:numId="16">
     <w:abstractNumId w:val="3"/>
@@ -13181,10 +13589,10 @@
     <w:abstractNumId w:val="4"/>
   </w:num>
   <w:num w:numId="19">
-    <w:abstractNumId w:val="27"/>
+    <w:abstractNumId w:val="29"/>
   </w:num>
   <w:num w:numId="20">
-    <w:abstractNumId w:val="22"/>
+    <w:abstractNumId w:val="24"/>
   </w:num>
   <w:num w:numId="21">
     <w:abstractNumId w:val="7"/>
@@ -13193,16 +13601,16 @@
     <w:abstractNumId w:val="10"/>
   </w:num>
   <w:num w:numId="23">
-    <w:abstractNumId w:val="21"/>
+    <w:abstractNumId w:val="23"/>
   </w:num>
   <w:num w:numId="24">
-    <w:abstractNumId w:val="18"/>
+    <w:abstractNumId w:val="20"/>
   </w:num>
   <w:num w:numId="25">
     <w:abstractNumId w:val="0"/>
   </w:num>
   <w:num w:numId="26">
-    <w:abstractNumId w:val="23"/>
+    <w:abstractNumId w:val="25"/>
   </w:num>
   <w:num w:numId="27">
     <w:abstractNumId w:val="11"/>
@@ -13212,6 +13620,12 @@
   </w:num>
   <w:num w:numId="29">
     <w:abstractNumId w:val="13"/>
+  </w:num>
+  <w:num w:numId="30">
+    <w:abstractNumId w:val="17"/>
+  </w:num>
+  <w:num w:numId="31">
+    <w:abstractNumId w:val="19"/>
   </w:num>
 </w:numbering>
 </file>
@@ -14111,7 +14525,7 @@
 </file>
 
 <file path=customXml/itemProps1.xml><?xml version="1.0" encoding="utf-8"?>
-<ds:datastoreItem xmlns:ds="http://schemas.openxmlformats.org/officeDocument/2006/customXml" ds:itemID="{2EA634AD-F3B4-41E5-861B-2C3ADD17823F}">
+<ds:datastoreItem xmlns:ds="http://schemas.openxmlformats.org/officeDocument/2006/customXml" ds:itemID="{1241422B-E116-4F31-A49F-5489DA51BD41}">
   <ds:schemaRefs>
     <ds:schemaRef ds:uri="http://schemas.openxmlformats.org/officeDocument/2006/bibliography"/>
   </ds:schemaRefs>

</xml_diff>

<commit_message>
DDRules: Minor documentation and examples updates
</commit_message>
<xml_diff>
--- a/Model/DDRules/Documents/DDRules Technical Documentation.docx
+++ b/Model/DDRules/Documents/DDRules Technical Documentation.docx
@@ -5092,6 +5092,29 @@
       </w:r>
     </w:p>
     <w:p>
+      <w:pPr>
+        <w:pStyle w:val="ListParagraph"/>
+        <w:numPr>
+          <w:ilvl w:val="0"/>
+          <w:numId w:val="17"/>
+        </w:numPr>
+      </w:pPr>
+      <w:r>
+        <w:t>Store on farm for later use [</w:t>
+      </w:r>
+      <w:r>
+        <w:rPr>
+          <w:rFonts w:ascii="Courier New" w:hAnsi="Courier New" w:cs="Courier New"/>
+          <w:sz w:val="20"/>
+          <w:szCs w:val="20"/>
+        </w:rPr>
+        <w:t>SilageStoreEnable</w:t>
+      </w:r>
+      <w:r>
+        <w:t>]</w:t>
+      </w:r>
+    </w:p>
+    <w:p>
       <w:r>
         <w:t>Key points</w:t>
       </w:r>
@@ -5242,6 +5265,7 @@
         </w:numPr>
       </w:pPr>
       <w:r>
+        <w:lastRenderedPageBreak/>
         <w:t>Model the silage/baleage making process</w:t>
       </w:r>
     </w:p>
@@ -5254,7 +5278,6 @@
         </w:numPr>
       </w:pPr>
       <w:r>
-        <w:lastRenderedPageBreak/>
         <w:t>ME and N content could be modelled using pasture quality at time of cutting</w:t>
       </w:r>
     </w:p>
@@ -10117,7 +10140,7 @@
           <w:rFonts w:asciiTheme="majorHAnsi" w:hAnsiTheme="majorHAnsi"/>
           <w:noProof/>
         </w:rPr>
-        <w:t>16</w:t>
+        <w:t>2</w:t>
       </w:r>
     </w:fldSimple>
   </w:p>
@@ -14525,7 +14548,7 @@
 </file>
 
 <file path=customXml/itemProps1.xml><?xml version="1.0" encoding="utf-8"?>
-<ds:datastoreItem xmlns:ds="http://schemas.openxmlformats.org/officeDocument/2006/customXml" ds:itemID="{1241422B-E116-4F31-A49F-5489DA51BD41}">
+<ds:datastoreItem xmlns:ds="http://schemas.openxmlformats.org/officeDocument/2006/customXml" ds:itemID="{321074CF-AE22-4926-BB2C-8F4D515A234F}">
   <ds:schemaRefs>
     <ds:schemaRef ds:uri="http://schemas.openxmlformats.org/officeDocument/2006/bibliography"/>
   </ds:schemaRefs>

</xml_diff>

<commit_message>
DDRules - more bug fixes - beginnings of a LUDF validation
</commit_message>
<xml_diff>
--- a/Model/DDRules/Documents/DDRules Technical Documentation.docx
+++ b/Model/DDRules/Documents/DDRules Technical Documentation.docx
@@ -6799,7 +6799,10 @@
         <w:t>ed</w:t>
       </w:r>
       <w:r>
-        <w:t xml:space="preserve"> to the paddock/s using standards Apsim events</w:t>
+        <w:t xml:space="preserve"> to the paddock/s using standard Apsim event</w:t>
+      </w:r>
+      <w:r>
+        <w:t xml:space="preserve"> calls</w:t>
       </w:r>
       <w:r>
         <w:t>.</w:t>
@@ -10140,7 +10143,7 @@
           <w:rFonts w:asciiTheme="majorHAnsi" w:hAnsiTheme="majorHAnsi"/>
           <w:noProof/>
         </w:rPr>
-        <w:t>2</w:t>
+        <w:t>13</w:t>
       </w:r>
     </w:fldSimple>
   </w:p>
@@ -14548,7 +14551,7 @@
 </file>
 
 <file path=customXml/itemProps1.xml><?xml version="1.0" encoding="utf-8"?>
-<ds:datastoreItem xmlns:ds="http://schemas.openxmlformats.org/officeDocument/2006/customXml" ds:itemID="{321074CF-AE22-4926-BB2C-8F4D515A234F}">
+<ds:datastoreItem xmlns:ds="http://schemas.openxmlformats.org/officeDocument/2006/customXml" ds:itemID="{6D847A6B-54F9-4C82-B041-B603E63B792E}">
   <ds:schemaRefs>
     <ds:schemaRef ds:uri="http://schemas.openxmlformats.org/officeDocument/2006/bibliography"/>
   </ds:schemaRefs>

</xml_diff>

<commit_message>
Documentation fixes bugid: 1187
</commit_message>
<xml_diff>
--- a/Model/DDRules/Documents/DDRules Technical Documentation.docx
+++ b/Model/DDRules/Documents/DDRules Technical Documentation.docx
@@ -5106,13 +5106,19 @@
     </w:p>
     <w:p>
       <w:r>
-        <w:t>DDRules is and Apsim module that allows users to graze a multi-paddock Apsim</w:t>
+        <w:t>DDRules is an Apsim module that allows users to graze a multi-paddock Apsim</w:t>
       </w:r>
       <w:r>
         <w:t xml:space="preserve"> simulation as a dairy farm. It implements a number of management options to allow the simulation of a </w:t>
       </w:r>
       <w:r>
-        <w:t xml:space="preserve">“tipical” </w:t>
+        <w:t>“t</w:t>
+      </w:r>
+      <w:r>
+        <w:t>y</w:t>
+      </w:r>
+      <w:r>
+        <w:t xml:space="preserve">pical” </w:t>
       </w:r>
       <w:r>
         <w:t xml:space="preserve">New Zealand dairy farm. Its core purpose is to manage the grazing of pasture plants in a multi-paddock Apsim simulation. Additional functionality </w:t>
@@ -5150,7 +5156,19 @@
         <w:t xml:space="preserve">. This </w:t>
       </w:r>
       <w:r>
-        <w:t>models core function is to generate fed demand, p</w:t>
+        <w:t>model</w:t>
+      </w:r>
+      <w:r>
+        <w:t>’</w:t>
+      </w:r>
+      <w:r>
+        <w:t>s core function is to generate fe</w:t>
+      </w:r>
+      <w:r>
+        <w:t>e</w:t>
+      </w:r>
+      <w:r>
+        <w:t>d demand, p</w:t>
       </w:r>
       <w:r>
         <w:t xml:space="preserve">asture removal and nutrient return. </w:t>
@@ -5334,7 +5352,13 @@
         </w:numPr>
       </w:pPr>
       <w:r>
-        <w:t>Silage or purchased fed can be used to meet animal demand.</w:t>
+        <w:t>Silage or purchased fe</w:t>
+      </w:r>
+      <w:r>
+        <w:t>e</w:t>
+      </w:r>
+      <w:r>
+        <w:t>d can be used to meet animal demand.</w:t>
       </w:r>
     </w:p>
     <w:p>
@@ -5414,6 +5438,7 @@
         </w:rPr>
       </w:pPr>
       <w:bookmarkStart w:id="4" w:name="_Toc299098838"/>
+      <w:proofErr w:type="spellStart"/>
       <w:r>
         <w:rPr>
           <w:rStyle w:val="IntenseEmphasis"/>
@@ -5425,6 +5450,7 @@
         <w:t>OnProcess</w:t>
       </w:r>
       <w:bookmarkEnd w:id="4"/>
+      <w:proofErr w:type="spellEnd"/>
     </w:p>
     <w:p>
       <w:pPr>
@@ -5450,7 +5476,7 @@
         <w:t>Calculate</w:t>
       </w:r>
       <w:r>
-        <w:t xml:space="preserve"> animal/herd demand for the today</w:t>
+        <w:t xml:space="preserve"> animal/herd demand for the day</w:t>
       </w:r>
     </w:p>
     <w:p>
@@ -5567,7 +5593,21 @@
         <w:t>DDRules</w:t>
       </w:r>
       <w:r>
-        <w:t xml:space="preserve"> currently has a partial reliance on interacting with paddocks containing AgPasture although it can function correctly with all Apsim plant type that are able to return green and senescent leaf and stem. </w:t>
+        <w:t xml:space="preserve"> currently has a partial reliance on interacting with paddocks containing </w:t>
+      </w:r>
+      <w:proofErr w:type="spellStart"/>
+      <w:r>
+        <w:t>AgPasture</w:t>
+      </w:r>
+      <w:proofErr w:type="spellEnd"/>
+      <w:r>
+        <w:t xml:space="preserve"> although it can function correctly with all Apsim plant type</w:t>
+      </w:r>
+      <w:r>
+        <w:t>s</w:t>
+      </w:r>
+      <w:r>
+        <w:t xml:space="preserve"> that are able to return green and senescent leaf and stem. </w:t>
       </w:r>
     </w:p>
     <w:p>
@@ -5600,9 +5640,11 @@
           <w:numId w:val="6"/>
         </w:numPr>
       </w:pPr>
+      <w:proofErr w:type="spellStart"/>
       <w:r>
         <w:t>leafgreenwt</w:t>
       </w:r>
+      <w:proofErr w:type="spellEnd"/>
     </w:p>
     <w:p>
       <w:pPr>
@@ -5612,9 +5654,11 @@
           <w:numId w:val="6"/>
         </w:numPr>
       </w:pPr>
+      <w:proofErr w:type="spellStart"/>
       <w:r>
         <w:t>stemgreenwt</w:t>
       </w:r>
+      <w:proofErr w:type="spellEnd"/>
     </w:p>
     <w:p>
       <w:pPr>
@@ -5624,9 +5668,11 @@
           <w:numId w:val="6"/>
         </w:numPr>
       </w:pPr>
+      <w:proofErr w:type="spellStart"/>
       <w:r>
         <w:t>leafsenescewt</w:t>
       </w:r>
+      <w:proofErr w:type="spellEnd"/>
     </w:p>
     <w:p>
       <w:pPr>
@@ -5636,9 +5682,11 @@
           <w:numId w:val="6"/>
         </w:numPr>
       </w:pPr>
+      <w:proofErr w:type="spellStart"/>
       <w:r>
         <w:t>stemsenescewt</w:t>
       </w:r>
+      <w:proofErr w:type="spellEnd"/>
     </w:p>
     <w:p>
       <w:r>
@@ -5657,7 +5705,13 @@
         <w:t xml:space="preserve"> </w:t>
       </w:r>
       <w:r>
-        <w:t xml:space="preserve">converted (from g/m2 to kg/ha) by the Biomass claas. These values are used to </w:t>
+        <w:t>converted (from g/m2 to kg/ha) by the Biomass cla</w:t>
+      </w:r>
+      <w:r>
+        <w:t>s</w:t>
+      </w:r>
+      <w:r>
+        <w:t xml:space="preserve">s. These values are used to </w:t>
       </w:r>
       <w:r>
         <w:t>calculate total above ground pasture mass</w:t>
@@ -5673,8 +5727,13 @@
       </w:r>
     </w:p>
     <w:p>
-      <w:r>
-        <w:t>AgPasture specific variables;</w:t>
+      <w:proofErr w:type="spellStart"/>
+      <w:r>
+        <w:t>AgPasture</w:t>
+      </w:r>
+      <w:proofErr w:type="spellEnd"/>
+      <w:r>
+        <w:t xml:space="preserve"> specific variables;</w:t>
       </w:r>
     </w:p>
     <w:p>
@@ -5685,8 +5744,13 @@
           <w:numId w:val="7"/>
         </w:numPr>
       </w:pPr>
-      <w:r>
-        <w:t>AboveGroundNPct (used calculate nitrogen content of diet)</w:t>
+      <w:proofErr w:type="spellStart"/>
+      <w:r>
+        <w:t>AboveGroundNPct</w:t>
+      </w:r>
+      <w:proofErr w:type="spellEnd"/>
+      <w:r>
+        <w:t xml:space="preserve"> (used calculate nitrogen content of diet)</w:t>
       </w:r>
     </w:p>
     <w:p>
@@ -5697,28 +5761,64 @@
           <w:numId w:val="7"/>
         </w:numPr>
       </w:pPr>
-      <w:r>
-        <w:t>HerbageGrowthWt (used to predict pasture growth over grazing interval)</w:t>
-      </w:r>
-    </w:p>
-    <w:p>
-      <w:r>
-        <w:t xml:space="preserve">In paddocks not containing AgPasture </w:t>
-      </w:r>
+      <w:proofErr w:type="spellStart"/>
+      <w:r>
+        <w:t>HerbageGrowthWt</w:t>
+      </w:r>
+      <w:proofErr w:type="spellEnd"/>
+      <w:r>
+        <w:t xml:space="preserve"> (used to predict pasture growth over grazing interval)</w:t>
+      </w:r>
+    </w:p>
+    <w:p>
+      <w:r>
+        <w:t xml:space="preserve">In paddocks not containing </w:t>
+      </w:r>
+      <w:proofErr w:type="spellStart"/>
+      <w:r>
+        <w:t>AgPasture</w:t>
+      </w:r>
+      <w:proofErr w:type="spellEnd"/>
+      <w:r>
+        <w:t xml:space="preserve"> </w:t>
+      </w:r>
+      <w:proofErr w:type="gramStart"/>
       <w:r>
         <w:t>a</w:t>
       </w:r>
       <w:r>
-        <w:t xml:space="preserve"> default nitrogen content is assumed (currently 3.5%)</w:t>
-      </w:r>
-      <w:r>
-        <w:t xml:space="preserve"> and no predication of pasture growth is used </w:t>
+        <w:t xml:space="preserve"> default</w:t>
+      </w:r>
+      <w:proofErr w:type="gramEnd"/>
+      <w:r>
+        <w:t xml:space="preserve"> nitrogen content is assumed (currently 3.5%)</w:t>
+      </w:r>
+      <w:r>
+        <w:t xml:space="preserve"> and no prediction of pasture growth is used </w:t>
       </w:r>
       <w:r>
         <w:t>when</w:t>
       </w:r>
       <w:r>
-        <w:t xml:space="preserve"> calculating the grazing rotation. The default nitrogen concentration is currently specified under the assumption that a pasture type plant is being grazing. At this stage DDRules does not sanity check what plant species it is being asked to graze and therefore will grazing ANY of the Apsim plant types under the assumption they are pasture e.g. cotton, rice or even sugar cane will be grazed without regard to the true physical makeup of the species.</w:t>
+        <w:t xml:space="preserve"> calculating the grazing rotation. The default nitrogen concentration is currently specified under the assumption that a pasture type plant is being graz</w:t>
+      </w:r>
+      <w:r>
+        <w:t>ed</w:t>
+      </w:r>
+      <w:r>
+        <w:t xml:space="preserve">. At this stage DDRules does not sanity check what plant species it is being asked to graze and therefore will </w:t>
+      </w:r>
+      <w:r>
+        <w:t xml:space="preserve">allow </w:t>
+      </w:r>
+      <w:r>
+        <w:t xml:space="preserve">grazing </w:t>
+      </w:r>
+      <w:r>
+        <w:t xml:space="preserve">of </w:t>
+      </w:r>
+      <w:r>
+        <w:t>ANY of the Apsim plant types under the assumption they are pasture e.g. cotton, rice or even sugar cane will be grazed without regard to the true physical makeup of the species.</w:t>
       </w:r>
     </w:p>
     <w:p>
@@ -5733,13 +5833,37 @@
     </w:p>
     <w:p>
       <w:r>
-        <w:t xml:space="preserve">Two quality related measures are used by the model, metabolisable energy (ME/kgDM) and </w:t>
+        <w:t>Two quality related measures are</w:t>
+      </w:r>
+      <w:r>
+        <w:t xml:space="preserve"> used by the model, metaboliz</w:t>
+      </w:r>
+      <w:r>
+        <w:t xml:space="preserve">able energy (ME/kgDM) and </w:t>
       </w:r>
       <w:r>
         <w:t>digestibility</w:t>
       </w:r>
       <w:r>
-        <w:t>. The former dictates the amount of energy avalible to the grazing animal, the later the amount of consumed dry matter returned as excreta.</w:t>
+        <w:t>. The former dictates the amount of energy ava</w:t>
+      </w:r>
+      <w:r>
+        <w:t>i</w:t>
+      </w:r>
+      <w:r>
+        <w:t>l</w:t>
+      </w:r>
+      <w:r>
+        <w:t>a</w:t>
+      </w:r>
+      <w:r>
+        <w:t>ble to the grazing animal, the lat</w:t>
+      </w:r>
+      <w:r>
+        <w:t>t</w:t>
+      </w:r>
+      <w:r>
+        <w:t>er the amount of consumed dry matter returned as excreta.</w:t>
       </w:r>
     </w:p>
     <w:p>
@@ -5833,6 +5957,9 @@
       <w:r>
         <w:lastRenderedPageBreak/>
         <w:t>If no value for digestibility can be obtained</w:t>
+      </w:r>
+      <w:r>
+        <w:t>,</w:t>
       </w:r>
       <w:r>
         <w:t xml:space="preserve"> a default value of 68% is used (reference required)</w:t>
@@ -5858,7 +5985,13 @@
     </w:p>
     <w:p>
       <w:r>
-        <w:t xml:space="preserve">At its simplest level DDRules ranks paddocks by total above ground biomass and then grazes paddocks with the greatest mass first. This process is managed via the queuing systems in order to </w:t>
+        <w:t>At its simplest level</w:t>
+      </w:r>
+      <w:r>
+        <w:t>,</w:t>
+      </w:r>
+      <w:r>
+        <w:t xml:space="preserve"> DDRules ranks paddocks by total above ground biomass and then grazes paddocks with the greatest mass first. This process is managed via the queuing system in order to </w:t>
       </w:r>
       <w:r>
         <w:t>graze all paddocks in the</w:t>
@@ -5882,7 +6015,13 @@
         <w:t>A</w:t>
       </w:r>
       <w:r>
-        <w:t xml:space="preserve"> full farm rotation has been made i.e. the available paddock queue in empty </w:t>
+        <w:t xml:space="preserve"> full farm rotation has been made i.e. the available paddock queue i</w:t>
+      </w:r>
+      <w:r>
+        <w:t>s</w:t>
+      </w:r>
+      <w:r>
+        <w:t xml:space="preserve"> empty </w:t>
       </w:r>
       <w:r>
         <w:rPr>
@@ -5917,7 +6056,13 @@
         </w:numPr>
       </w:pPr>
       <w:r>
-        <w:t>All paddocks sort</w:t>
+        <w:t xml:space="preserve">All paddocks </w:t>
+      </w:r>
+      <w:r>
+        <w:t xml:space="preserve">are </w:t>
+      </w:r>
+      <w:r>
+        <w:t>sort</w:t>
       </w:r>
       <w:r>
         <w:t>ed</w:t>
@@ -6027,7 +6172,13 @@
         <w:t xml:space="preserve">post-grazing pasture residual i.e. the </w:t>
       </w:r>
       <w:r>
-        <w:t>pasture cover animals will graze down too</w:t>
+        <w:t xml:space="preserve">pasture cover </w:t>
+      </w:r>
+      <w:r>
+        <w:t xml:space="preserve">that </w:t>
+      </w:r>
+      <w:r>
+        <w:t>animals will graze down too</w:t>
       </w:r>
       <w:r>
         <w:t xml:space="preserve">. This is used to calculate the </w:t>
@@ -6201,7 +6352,13 @@
     </w:p>
     <w:p>
       <w:r>
-        <w:t>DDrules has the ability to taken paddock out of the current grazing rotation to allow them to be used for another purpose e.g. forage cropping.</w:t>
+        <w:t>DDrules has the ability to take paddock</w:t>
+      </w:r>
+      <w:r>
+        <w:t>s</w:t>
+      </w:r>
+      <w:r>
+        <w:t xml:space="preserve"> out of the current grazing rotation to allow them to be used for another purpose e.g. forage cropping.</w:t>
       </w:r>
     </w:p>
     <w:p>
@@ -6250,7 +6407,13 @@
       </w:r>
       <w:r>
         <w:tab/>
-        <w:t>Switch = Integer representation of a boolean e.g. 0 = false, 1 = true</w:t>
+        <w:t xml:space="preserve">Switch = Integer representation of a </w:t>
+      </w:r>
+      <w:r>
+        <w:t>Boolean</w:t>
+      </w:r>
+      <w:r>
+        <w:t xml:space="preserve"> e.g. 0 = false, 1 = true</w:t>
       </w:r>
     </w:p>
     <w:p>
@@ -6319,7 +6482,13 @@
     </w:p>
     <w:p>
       <w:r>
-        <w:t xml:space="preserve">The New Zealand dairy relies heavily on good pasture management. The ability to balance feed supply and demand is further complicated by the need to maintain pasture quality. </w:t>
+        <w:t xml:space="preserve">The New Zealand dairy </w:t>
+      </w:r>
+      <w:r>
+        <w:t xml:space="preserve">industry </w:t>
+      </w:r>
+      <w:r>
+        <w:t xml:space="preserve">relies heavily on good pasture management. The ability to balance feed supply and demand is further complicated by the need to maintain pasture quality. </w:t>
       </w:r>
       <w:r>
         <w:t xml:space="preserve">A number </w:t>
@@ -6334,21 +6503,39 @@
         <w:t>to help achieve</w:t>
       </w:r>
       <w:r>
-        <w:t xml:space="preserve"> this. The two commonly used are the feed wedge and average farm cover (at a given date). Full coverage of these techniques is beyond the scope of this document but in summary they can be simplified to;</w:t>
-      </w:r>
-    </w:p>
-    <w:p>
-      <w:r>
-        <w:t>Feed Wedge: Two pasture target values are used: Pre-graze cover and post-graze residual. Paddocks are ranked accord to cover and a “target line” is super imposed over this. Paddocks with covers above the line show a feed surplus, and those below highlight periods of deficit. This information is then drives management decisions such as increase/decrease in rotation length and/or pasture conservation.</w:t>
-      </w:r>
-    </w:p>
-    <w:p>
-      <w:r>
-        <w:t xml:space="preserve">Average Farm Cover: Is more complex the simple feed wedge. Target farm covers are set for specific dates in the future. This is used in combination with target pre-grazing cover, post-grazing residual and area per animal on order to predict farm cover at the selected future date. The difference </w:t>
+        <w:t xml:space="preserve"> this. </w:t>
+      </w:r>
+      <w:r>
+        <w:t>T</w:t>
+      </w:r>
+      <w:r>
+        <w:t xml:space="preserve">wo </w:t>
+      </w:r>
+      <w:r>
+        <w:t xml:space="preserve">which are </w:t>
+      </w:r>
+      <w:r>
+        <w:t>commonly used are the feed wedge and average farm cover (at a given date). Full coverage of these techniques is beyond the scope of this document but in summary they can be simplified to;</w:t>
+      </w:r>
+    </w:p>
+    <w:p>
+      <w:r>
+        <w:t>Feed Wedge: Two pasture target values are used: Pre-graze cover and post-graze residual. Paddocks are ranked accord to cover and a “target line” is super imposed over this. Paddocks with covers above the line show a feed surplus, and those below highlight periods of deficit. This information  then drives management decisions such as increase/decrease in rotation length and/or pasture conservation.</w:t>
+      </w:r>
+    </w:p>
+    <w:p>
+      <w:r>
+        <w:t xml:space="preserve">Average Farm Cover: Is more complex </w:t>
+      </w:r>
+      <w:r>
+        <w:t xml:space="preserve">than </w:t>
+      </w:r>
+      <w:r>
+        <w:t xml:space="preserve">the simple feed wedge. Target farm covers are set for specific dates in the future. This is used in combination with target pre-grazing cover, post-grazing residual and area per animal on order to predict farm cover at the selected future date. The </w:t>
       </w:r>
       <w:r>
         <w:lastRenderedPageBreak/>
-        <w:t>between target and predicated cover indicates feed surplus or deficits. This information then drives management decisions.</w:t>
+        <w:t>difference between target and predicated cover indicates feed surplus or deficits. This information then drives management decisions.</w:t>
       </w:r>
     </w:p>
     <w:p>
@@ -6409,7 +6596,7 @@
     </w:p>
     <w:p>
       <w:r>
-        <w:t>While this is the “default” management strategy implemented by DDRules, the mechanisms to allow the user to implement these techniques (via management script or module)</w:t>
+        <w:t>While this is the “default” management strategy implemented by DDRules, mechanisms to allow the user to implement these techniques (via management script or module)</w:t>
       </w:r>
       <w:r>
         <w:t xml:space="preserve"> </w:t>
@@ -6443,7 +6630,13 @@
         <w:t xml:space="preserve">In order to use the Lincoln University dairy farm data an alternative grazing management </w:t>
       </w:r>
       <w:r>
-        <w:t xml:space="preserve">system based on the “feed wedge” approach. </w:t>
+        <w:t>system based on the “feed wedge” approach</w:t>
+      </w:r>
+      <w:r>
+        <w:t xml:space="preserve"> is used</w:t>
+      </w:r>
+      <w:r>
+        <w:t xml:space="preserve">. </w:t>
       </w:r>
       <w:r>
         <w:t xml:space="preserve"> </w:t>
@@ -6681,7 +6874,7 @@
                     </pic:cNvPicPr>
                   </pic:nvPicPr>
                   <pic:blipFill>
-                    <a:blip r:embed="rId8"/>
+                    <a:blip r:embed="rId8" cstate="print"/>
                     <a:srcRect/>
                     <a:stretch>
                       <a:fillRect/>
@@ -6805,7 +6998,13 @@
         </w:numPr>
       </w:pPr>
       <w:r>
-        <w:t>Sort remaining paddock by cover</w:t>
+        <w:t>Sort remaining paddock</w:t>
+      </w:r>
+      <w:r>
+        <w:t>s</w:t>
+      </w:r>
+      <w:r>
+        <w:t xml:space="preserve"> by cover</w:t>
       </w:r>
     </w:p>
     <w:p>
@@ -6829,7 +7028,13 @@
         </w:numPr>
       </w:pPr>
       <w:r>
-        <w:t>Add paddocks to grazing queue until area allocate &gt;= A</w:t>
+        <w:t>Add paddocks to grazing queue until area allocate</w:t>
+      </w:r>
+      <w:r>
+        <w:t>d</w:t>
+      </w:r>
+      <w:r>
+        <w:t xml:space="preserve"> &gt;= A</w:t>
       </w:r>
     </w:p>
     <w:p>
@@ -7084,7 +7289,13 @@
         </w:numPr>
       </w:pPr>
       <w:r>
-        <w:t>Closed paddocks harvest weekly</w:t>
+        <w:t>Closed paddocks harvest</w:t>
+      </w:r>
+      <w:r>
+        <w:t>ed</w:t>
+      </w:r>
+      <w:r>
+        <w:t xml:space="preserve"> weekly</w:t>
       </w:r>
     </w:p>
     <w:p>
@@ -7201,7 +7412,10 @@
         <w:t>s</w:t>
       </w:r>
       <w:r>
-        <w:t xml:space="preserve"> pasture is removed/conserved in order to “reshape” the feed wedge. This is done by;</w:t>
+        <w:t xml:space="preserve"> pasture is removed/conserved in order to “reshape” the feed wedge. This is done by</w:t>
+      </w:r>
+      <w:r>
+        <w:t>:</w:t>
       </w:r>
     </w:p>
     <w:p>
@@ -7213,7 +7427,13 @@
         </w:numPr>
       </w:pPr>
       <w:r>
-        <w:t>Calculating each paddocks position in the feed wedge/rotation</w:t>
+        <w:t>Calculating each paddock</w:t>
+      </w:r>
+      <w:r>
+        <w:t>’</w:t>
+      </w:r>
+      <w:r>
+        <w:t>s position in the feed wedge/rotation</w:t>
       </w:r>
     </w:p>
     <w:p>
@@ -7237,7 +7457,22 @@
         </w:numPr>
       </w:pPr>
       <w:r>
-        <w:t>Cutting paddock to idea cover if current cover exceed idea</w:t>
+        <w:t>Cutting paddock to idea</w:t>
+      </w:r>
+      <w:r>
+        <w:t>l</w:t>
+      </w:r>
+      <w:r>
+        <w:t xml:space="preserve"> cover if current cover exceed</w:t>
+      </w:r>
+      <w:r>
+        <w:t>s</w:t>
+      </w:r>
+      <w:r>
+        <w:t xml:space="preserve"> idea</w:t>
+      </w:r>
+      <w:r>
+        <w:t>l</w:t>
       </w:r>
     </w:p>
     <w:p>
@@ -7330,7 +7565,10 @@
     </w:p>
     <w:p>
       <w:r>
-        <w:t>Due to the almost limitless number of possible feeding scenarios the simplistic approach outlined in the original documentation has been implemented as a starting point. In summary this is;</w:t>
+        <w:t>Due to the almost limitless number of possible feeding scenarios the simplistic approach outlined in the original documentation has been implemented as a starting point. In summary this is</w:t>
+      </w:r>
+      <w:r>
+        <w:t>:</w:t>
       </w:r>
     </w:p>
     <w:p>
@@ -7342,7 +7580,13 @@
         </w:numPr>
       </w:pPr>
       <w:r>
-        <w:t>Any fed deficit (at the end of the grazing day) is met by supplement</w:t>
+        <w:t>Any fe</w:t>
+      </w:r>
+      <w:r>
+        <w:t>e</w:t>
+      </w:r>
+      <w:r>
+        <w:t>d deficit (at the end of the grazing day) is met by supplement</w:t>
       </w:r>
     </w:p>
     <w:p>
@@ -7366,7 +7610,13 @@
         </w:numPr>
       </w:pPr>
       <w:r>
-        <w:t>Any remaining demand is met with bought in fed</w:t>
+        <w:t>Any remaining demand is met with bought in f</w:t>
+      </w:r>
+      <w:r>
+        <w:t>e</w:t>
+      </w:r>
+      <w:r>
+        <w:t>ed</w:t>
       </w:r>
     </w:p>
     <w:p>
@@ -7377,7 +7627,7 @@
     </w:p>
     <w:p>
       <w:r>
-        <w:t>Purchased in feed i.e. grain, PKE</w:t>
+        <w:t>Purchased feed i.e. grain, PKE</w:t>
       </w:r>
     </w:p>
     <w:p>
@@ -7485,7 +7735,13 @@
         <w:t>ules currently implements a highly simplistic animal model that goes some way toward providing realistic animal energy demand, nutrient return and milk production. Data of a representative dairy cow has been provided by DairyNZ. This data has been derived from their whole farm systems model</w:t>
       </w:r>
       <w:r>
-        <w:t xml:space="preserve"> and is a representative dairy cow derived from the whole herd data. The data points provide are live weight, body condition score and milk solids production and is based on a June calving dairy herd.</w:t>
+        <w:t xml:space="preserve"> and is a representative dairy cow derived from the whole herd data. The data points provide are live weight, body condition score and milk solids production and </w:t>
+      </w:r>
+      <w:r>
+        <w:t>are</w:t>
+      </w:r>
+      <w:r>
+        <w:t xml:space="preserve"> based on a June calving dairy herd.</w:t>
       </w:r>
     </w:p>
     <w:p>
@@ -7543,7 +7799,13 @@
         </w:numPr>
       </w:pPr>
       <w:r>
-        <w:t>Energy input via grazing and/or supplements feed.</w:t>
+        <w:t>Energy input via grazing and/or supplement</w:t>
+      </w:r>
+      <w:r>
+        <w:t>ary</w:t>
+      </w:r>
+      <w:r>
+        <w:t xml:space="preserve"> feed.</w:t>
       </w:r>
     </w:p>
     <w:p>
@@ -7734,9 +7996,6 @@
       <w:r>
         <w:t>here</w:t>
       </w:r>
-      <w:r>
-        <w:t>;</w:t>
-      </w:r>
     </w:p>
     <w:p>
       <w:pPr>
@@ -7894,7 +8153,19 @@
         </w:numPr>
       </w:pPr>
       <w:r>
-        <w:t>Animals assumed to not walk. The cost is walking is very low and the distance walk is driven by farm size, number of milkings per day and length of lactation.</w:t>
+        <w:t xml:space="preserve">Animals assumed to not walk. The cost </w:t>
+      </w:r>
+      <w:r>
+        <w:t>of</w:t>
+      </w:r>
+      <w:r>
+        <w:t xml:space="preserve"> walking is very low and the distance walk</w:t>
+      </w:r>
+      <w:r>
+        <w:t>ed</w:t>
+      </w:r>
+      <w:r>
+        <w:t xml:space="preserve"> is driven by farm size, number of milkings per day and length of lactation.</w:t>
       </w:r>
     </w:p>
     <w:p>
@@ -7973,7 +8244,13 @@
         <w:t>a</w:t>
       </w:r>
       <w:r>
-        <w:t>zing feeding combinations could be implements from within DDRules, with almost as many assumptions attached to them. For simplicity two methods of pasture removal have been imple</w:t>
+        <w:t>zing feeding combinations could be implement</w:t>
+      </w:r>
+      <w:r>
+        <w:t>ed</w:t>
+      </w:r>
+      <w:r>
+        <w:t xml:space="preserve"> from within DDRules, with almost as many assumptions attached to them. For simplicity two methods of pasture removal have been imple</w:t>
       </w:r>
       <w:r>
         <w:t>me</w:t>
@@ -7987,7 +8264,7 @@
     </w:p>
     <w:p>
       <w:r>
-        <w:t>Note: how these interacted with the supplementary feeding options will be discuss in a later section.</w:t>
+        <w:t>Note: how these interact with the supplementary feeding options will be discuss in a later section.</w:t>
       </w:r>
     </w:p>
     <w:p>
@@ -8034,7 +8311,13 @@
         </w:numPr>
       </w:pPr>
       <w:r>
-        <w:t>Animals enter the grazing paddock with a fed demand</w:t>
+        <w:t>Animals enter the grazing paddock with a fe</w:t>
+      </w:r>
+      <w:r>
+        <w:t>e</w:t>
+      </w:r>
+      <w:r>
+        <w:t>d demand</w:t>
       </w:r>
     </w:p>
     <w:p>
@@ -8046,7 +8329,13 @@
         </w:numPr>
       </w:pPr>
       <w:r>
-        <w:t>Whenever possible the animal will attempt to meet this feed demand with pasture</w:t>
+        <w:t xml:space="preserve">Whenever possible the </w:t>
+      </w:r>
+      <w:r>
+        <w:t>model</w:t>
+      </w:r>
+      <w:r>
+        <w:t xml:space="preserve"> will attempt to meet this feed demand with pasture</w:t>
       </w:r>
     </w:p>
     <w:p>
@@ -8070,7 +8359,7 @@
         </w:numPr>
       </w:pPr>
       <w:r>
-        <w:t>Remaining feed demand will be meet by supplements</w:t>
+        <w:t>Remaining feed demand will be met by supplements</w:t>
       </w:r>
     </w:p>
     <w:p>
@@ -8118,7 +8407,13 @@
         </w:numPr>
       </w:pPr>
       <w:r>
-        <w:t>Potential animal is restricts by the number of days the herd will spend in the paddock</w:t>
+        <w:t>Potential animal restrict</w:t>
+      </w:r>
+      <w:r>
+        <w:t>ion</w:t>
+      </w:r>
+      <w:r>
+        <w:t xml:space="preserve"> by the number of days the herd will spend in the paddock</w:t>
       </w:r>
     </w:p>
     <w:p>
@@ -8130,7 +8425,7 @@
         </w:numPr>
       </w:pPr>
       <w:r>
-        <w:t>Remaining feed demand will be meet by supplements</w:t>
+        <w:t>Remaining feed demand will be met by supplements</w:t>
       </w:r>
     </w:p>
     <w:p>
@@ -8360,7 +8655,7 @@
         <w:t>Animals will be returned to paddocks in cases where the given grazing residual has not been met</w:t>
       </w:r>
       <w:r>
-        <w:t>. Often this results in animals being returned to a paddock to removed a (potentially) unrealistically small amount of dry matter e.g. 50kgHa. As the model is currently being developed to replicate the management practices of the LUDF (where often animals are returned to paddocks for very short periods of time) this is of little consequence. Note: care should be taken if the model is to be used to examine more “typical” farm management practice.</w:t>
+        <w:t>. Often this results in animals being returned to a paddock to remove a (potentially) unrealistically small amount of dry matter e.g. 50kgHa. As the model is currently being developed to replicate the management practices of the LUDF (where often animals are returned to paddocks for very short periods of time) this is of little consequence. Note: care should be taken if the model is to be used to examine more “typical” farm management practice.</w:t>
       </w:r>
     </w:p>
     <w:p>
@@ -8372,10 +8667,22 @@
         </w:numPr>
       </w:pPr>
       <w:r>
-        <w:t>Very small amounts of supplementary fed will be fed to animal in cases where demand is almost met by pasture e.g.</w:t>
-      </w:r>
-      <w:r>
-        <w:t xml:space="preserve"> 0.2kgDM/head. This behaviour is to ensure proper balance between animal intake and production due the stochastic nature of the current animal model i.e. production and demand are not dynamic, therefore demand must be met to ensure correct energy balance. For longer term simulations the affect this has on model output is very small. </w:t>
+        <w:t>Very small amounts of supplementary f</w:t>
+      </w:r>
+      <w:r>
+        <w:t>e</w:t>
+      </w:r>
+      <w:r>
+        <w:t>ed will be fed to animal in cases where demand is almost met by pasture e.g.</w:t>
+      </w:r>
+      <w:r>
+        <w:t xml:space="preserve"> 0.2kgDM/head. This behaviour is to ensure proper balance between animal intake and production due the stochastic nature of the current animal model i.e. production and demand are not dynamic, therefore demand must be met to ensure correct energy balance. For longer term simulations the </w:t>
+      </w:r>
+      <w:r>
+        <w:t>e</w:t>
+      </w:r>
+      <w:r>
+        <w:t xml:space="preserve">ffect this has on model output is very small. </w:t>
       </w:r>
     </w:p>
     <w:p>
@@ -8421,7 +8728,19 @@
         <w:t xml:space="preserve">The animal partitions </w:t>
       </w:r>
       <w:r>
-        <w:t xml:space="preserve">consumed nitrogen to milk production and body weigh change, with the remained being partitioned into dung and urine. </w:t>
+        <w:t>consumed nitrogen to milk production and body weigh change, with the remain</w:t>
+      </w:r>
+      <w:r>
+        <w:t>d</w:t>
+      </w:r>
+      <w:r>
+        <w:t>e</w:t>
+      </w:r>
+      <w:r>
+        <w:t>r</w:t>
+      </w:r>
+      <w:r>
+        <w:t xml:space="preserve"> being partitioned into dung and urine. </w:t>
       </w:r>
       <w:r>
         <w:t xml:space="preserve">The excreta nutrients </w:t>
@@ -8756,7 +9075,13 @@
         <w:ind w:firstLine="720"/>
       </w:pPr>
       <w:r>
-        <w:t>where;</w:t>
+        <w:t>W</w:t>
+      </w:r>
+      <w:r>
+        <w:t>here</w:t>
+      </w:r>
+      <w:r>
+        <w:t>:</w:t>
       </w:r>
     </w:p>
     <w:p>
@@ -9256,7 +9581,7 @@
     </w:p>
     <w:p>
       <w:r>
-        <w:t>EffluientPondVolume - effluent storage capability [?]</w:t>
+        <w:t>EffluentPondVolume - effluent storage capability [?]</w:t>
       </w:r>
     </w:p>
     <w:p>
@@ -9271,10 +9596,28 @@
     </w:p>
     <w:p>
       <w:r>
-        <w:t>A very simplistic representation of the cow / dairyshed interaction can be modelled</w:t>
-      </w:r>
-      <w:r>
-        <w:t>. Under the assumption that cow nutrient returns occur even throughout the day. The proportion of the day the cows spend in the shed (i.e. not on pasture or laneways) correlated directly to the amount of nutrient deposited in the shed. This nutrient is collected and returned evenly over a proportion of the farm. Storage is included to allow future development of nutrient return rules (e.g. if soil moisture is above a given level then store if possible).</w:t>
+        <w:t>A very simplistic representation of the cow / dairy</w:t>
+      </w:r>
+      <w:r>
+        <w:t xml:space="preserve"> </w:t>
+      </w:r>
+      <w:r>
+        <w:t>shed interaction can be modelled</w:t>
+      </w:r>
+      <w:r>
+        <w:t>. Under the assumption that cow nutrient returns occur even</w:t>
+      </w:r>
+      <w:r>
+        <w:t>ly</w:t>
+      </w:r>
+      <w:r>
+        <w:t xml:space="preserve"> throughout the day. T</w:t>
+      </w:r>
+      <w:r>
+        <w:t>he amount of nutrient deposited in the shed is correlated directly with t</w:t>
+      </w:r>
+      <w:r>
+        <w:t>he proportion of the day the cows spend in the shed (i.e. not on pasture or laneways. This nutrient is collected and returned evenly over a proportion of the farm. Storage is included to allow future development of nutrient return rules (e.g. if soil moisture is above a given level then store if possible).</w:t>
       </w:r>
     </w:p>
     <w:p>
@@ -9456,7 +9799,13 @@
     </w:p>
     <w:p>
       <w:r>
-        <w:t>PorportionOfFarmInLaneWays</w:t>
+        <w:t>P</w:t>
+      </w:r>
+      <w:r>
+        <w:t>ro</w:t>
+      </w:r>
+      <w:r>
+        <w:t>portionOfFarmInLaneWays</w:t>
       </w:r>
       <w:r>
         <w:t xml:space="preserve"> - area allocated to lanes [0-1]</w:t>
@@ -9486,15 +9835,57 @@
     </w:p>
     <w:p>
       <w:r>
-        <w:t>Similar to the implementation of the dairy shed effluent collection laneways are assumed to receive a proportion of the</w:t>
-      </w:r>
-      <w:r>
-        <w:t xml:space="preserve"> excreta. This is applied to a “special” paddock in the simulation which will be give the name “Laneways”.</w:t>
-      </w:r>
-    </w:p>
-    <w:p>
-      <w:r>
-        <w:t xml:space="preserve">This paddock is assumed to not be grazed and as such is area is not included in the farms effective area e.g. 100ha farm, PorportionOfFarmInLaneWays = 0.05 then the “Laneway” will be 5ha in area and </w:t>
+        <w:t>Similar to the implementation of the dairy shed</w:t>
+      </w:r>
+      <w:r>
+        <w:t>,</w:t>
+      </w:r>
+      <w:r>
+        <w:t xml:space="preserve"> effluent collection laneways are assumed to receive a proportion of the</w:t>
+      </w:r>
+      <w:r>
+        <w:t xml:space="preserve"> excreta. This is applied to a “special” paddock in the simulation which will be give</w:t>
+      </w:r>
+      <w:r>
+        <w:t>n</w:t>
+      </w:r>
+      <w:r>
+        <w:t xml:space="preserve"> the name “Laneways”.</w:t>
+      </w:r>
+    </w:p>
+    <w:p>
+      <w:r>
+        <w:t xml:space="preserve">This paddock is assumed to not be grazed and as such </w:t>
+      </w:r>
+      <w:r>
+        <w:t>th</w:t>
+      </w:r>
+      <w:r>
+        <w:t>is area is not included in the farm</w:t>
+      </w:r>
+      <w:r>
+        <w:t>’</w:t>
+      </w:r>
+      <w:r>
+        <w:t xml:space="preserve">s effective area e.g. </w:t>
+      </w:r>
+      <w:r>
+        <w:t xml:space="preserve">for a </w:t>
+      </w:r>
+      <w:r>
+        <w:t>100ha farm</w:t>
+      </w:r>
+      <w:r>
+        <w:t xml:space="preserve"> with</w:t>
+      </w:r>
+      <w:r>
+        <w:t xml:space="preserve"> Pr</w:t>
+      </w:r>
+      <w:r>
+        <w:t>o</w:t>
+      </w:r>
+      <w:r>
+        <w:t xml:space="preserve">portionOfFarmInLaneWays = 0.05 the “Laneway” will be 5ha in area and </w:t>
       </w:r>
       <w:r>
         <w:rPr>
@@ -9576,7 +9967,19 @@
         <w:t xml:space="preserve"> </w:t>
       </w:r>
       <w:r>
-        <w:t xml:space="preserve">as an irrigation event at paddock level would be as it takes the same data. The only difference being it will irrigate the entire farm. </w:t>
+        <w:t>as an irrigation event at paddock level would be</w:t>
+      </w:r>
+      <w:r>
+        <w:t xml:space="preserve"> used,</w:t>
+      </w:r>
+      <w:r>
+        <w:t xml:space="preserve"> as it takes the same data. The only difference </w:t>
+      </w:r>
+      <w:r>
+        <w:t xml:space="preserve">is that </w:t>
+      </w:r>
+      <w:r>
+        <w:t xml:space="preserve">it will irrigate the entire farm. </w:t>
       </w:r>
       <w:r>
         <w:t>N.B this component will be externalised at some time in the future.</w:t>
@@ -9762,7 +10165,10 @@
         <w:t xml:space="preserve"> only </w:t>
       </w:r>
       <w:r>
-        <w:t>3mm will reach the soil surface e.g.</w:t>
+        <w:t xml:space="preserve">3mm will reach the soil surface </w:t>
+      </w:r>
+      <w:r>
+        <w:t>i.e.</w:t>
       </w:r>
     </w:p>
     <w:p>
@@ -10024,15 +10430,35 @@
         <w:t>Fertiliser</w:t>
       </w:r>
       <w:r>
-        <w:t xml:space="preserve"> [kgN/ha] - about of fertiliser applied to the whole farm e.g.</w:t>
-      </w:r>
-    </w:p>
-    <w:p>
-      <w:r>
-        <w:t>Fertilier applied [kgN/ha] = Application amount [kgN/ha] x Area of application [ha] / Farm Area [ha]</w:t>
-      </w:r>
-    </w:p>
-    <w:p/>
+        <w:t xml:space="preserve"> [kgN/ha] - a</w:t>
+      </w:r>
+      <w:r>
+        <w:t>m</w:t>
+      </w:r>
+      <w:r>
+        <w:t>ou</w:t>
+      </w:r>
+      <w:r>
+        <w:t>n</w:t>
+      </w:r>
+      <w:r>
+        <w:t xml:space="preserve">t of fertiliser applied to the whole farm </w:t>
+      </w:r>
+      <w:r>
+        <w:t>i.e.</w:t>
+      </w:r>
+    </w:p>
+    <w:p>
+      <w:r>
+        <w:t>Fertili</w:t>
+      </w:r>
+      <w:r>
+        <w:t>s</w:t>
+      </w:r>
+      <w:r>
+        <w:t>er applied [kgN/ha] = Application amount [kgN/ha] x Area of application [ha] / Farm Area [ha]</w:t>
+      </w:r>
+    </w:p>
     <w:p>
       <w:pPr>
         <w:pStyle w:val="Heading1"/>
@@ -10183,7 +10609,13 @@
         </w:numPr>
       </w:pPr>
       <w:r>
-        <w:t>Adds addition data and convenience functions</w:t>
+        <w:t>Adds addition</w:t>
+      </w:r>
+      <w:r>
+        <w:t>al</w:t>
+      </w:r>
+      <w:r>
+        <w:t xml:space="preserve"> data and convenience functions</w:t>
       </w:r>
     </w:p>
     <w:p>
@@ -10292,7 +10724,13 @@
     </w:p>
     <w:p>
       <w:r>
-        <w:t>DDRules uses a wrapper type class to add the functionality to the basic Apsim paddock instance. The wrapper adds convenience functions a related data in order to simplify interaction with the underlying Apsim paddock and related event calls.</w:t>
+        <w:t>DDRules uses a wrapper type class to add the functionality to the basic Apsim paddock instance. The wrapper adds convenience functions a</w:t>
+      </w:r>
+      <w:r>
+        <w:t>nd</w:t>
+      </w:r>
+      <w:r>
+        <w:t xml:space="preserve"> related data in order to simplify interaction with the underlying Apsim paddock and related event calls.</w:t>
       </w:r>
       <w:r>
         <w:t xml:space="preserve"> </w:t>
@@ -10301,7 +10739,25 @@
         <w:t>A</w:t>
       </w:r>
       <w:r>
-        <w:t xml:space="preserve"> local reference to the underlying Apsim paddock to stored to allow direct interaction with the simulation without reliance on higher level class e.g. at an OnPrepare event</w:t>
+        <w:t xml:space="preserve"> local reference to the underlying Apsim paddock allow</w:t>
+      </w:r>
+      <w:r>
+        <w:t>s</w:t>
+      </w:r>
+      <w:r>
+        <w:t xml:space="preserve"> direct interaction with the simulation without reliance on higher level class</w:t>
+      </w:r>
+      <w:r>
+        <w:t>es</w:t>
+      </w:r>
+      <w:r>
+        <w:t xml:space="preserve"> e.g. </w:t>
+      </w:r>
+      <w:r>
+        <w:t>in</w:t>
+      </w:r>
+      <w:r>
+        <w:t xml:space="preserve"> an OnPrepare event</w:t>
       </w:r>
       <w:r>
         <w:t xml:space="preserve"> the farm requests </w:t>
@@ -10310,7 +10766,13 @@
         <w:t>a</w:t>
       </w:r>
       <w:r>
-        <w:t xml:space="preserve"> paddock in the model to retrieve it’s pasture mass data from the simulation without needing to know which Apsim paddock the instance represents.</w:t>
+        <w:t xml:space="preserve"> paddock in the model to retrieve its pasture mass data from the simulation</w:t>
+      </w:r>
+      <w:r>
+        <w:t>,</w:t>
+      </w:r>
+      <w:r>
+        <w:t xml:space="preserve"> without needing to know which Apsim paddock the instance represents.</w:t>
       </w:r>
       <w:r>
         <w:t xml:space="preserve"> All parameters passed to methods in this class take values with units of either kilograms or kilograms per hectare. All conversion to and from the standard Apsim units is managed here.</w:t>
@@ -10427,7 +10889,13 @@
         <w:t>This class contains the core functionality of a dairy farm and is where any management code is to be found.</w:t>
       </w:r>
       <w:r>
-        <w:t xml:space="preserve"> The class contains a list of all paddocks in the simulation as well as a reference to the diary herd, feed stores etc.</w:t>
+        <w:t xml:space="preserve"> The class contains a list of all paddocks in the simulation as well as a reference to the da</w:t>
+      </w:r>
+      <w:r>
+        <w:t>i</w:t>
+      </w:r>
+      <w:r>
+        <w:t>ry herd, feed stores etc.</w:t>
       </w:r>
     </w:p>
     <w:p>
@@ -10476,7 +10944,19 @@
         <w:t xml:space="preserve">This class is used to present an amount of biomass in the simulation. This can be from a single plant species or a mixed ration. It is used from a representation of biomass </w:t>
       </w:r>
       <w:r>
-        <w:t xml:space="preserve">in the system e.g. animal intake, pasture removal and supplement supply. It act as the core interface between the biomass representation used by DDRules and the lower level biomass data types as used by the various Apsim modules. Convienience functions to convert between the various mass related data types can also be found here e.g. RemoveCropDmType as required for a </w:t>
+        <w:t>in the system e.g. animal intake, pasture removal and supplement supply. It act</w:t>
+      </w:r>
+      <w:r>
+        <w:t>s</w:t>
+      </w:r>
+      <w:r>
+        <w:t xml:space="preserve"> as the core interface between the biomass representation used by DDRules and the lower level biomass data types as used by </w:t>
+      </w:r>
+      <w:r>
+        <w:t>the various Apsim modules. Conv</w:t>
+      </w:r>
+      <w:r>
+        <w:t xml:space="preserve">enience functions to convert between the various mass related data types can also be found here e.g. RemoveCropDmType as required for a </w:t>
       </w:r>
       <w:r>
         <w:t>"remove_crop_biomass"</w:t>
@@ -10614,7 +11094,13 @@
         <w:t xml:space="preserve"> whole dairy herd.</w:t>
       </w:r>
       <w:r>
-        <w:t xml:space="preserve"> Both these classes only model milking/dry cow. These is no representation of animals from birth threw to first lactation i.e. no calves or heifers.</w:t>
+        <w:t xml:space="preserve"> Both these classes only model milking/dry cow. These is no representation of animals from birth thr</w:t>
+      </w:r>
+      <w:r>
+        <w:t>ough</w:t>
+      </w:r>
+      <w:r>
+        <w:t xml:space="preserve"> to first lactation i.e. no calves or heifers.</w:t>
       </w:r>
     </w:p>
     <w:p>
@@ -12483,7 +12969,13 @@
     </w:p>
     <w:p>
       <w:r>
-        <w:t>Concentrate: High energy density feed source used from supplementation e.g. barley, maize and soy.</w:t>
+        <w:t>Concentrate: High energy density feed source used f</w:t>
+      </w:r>
+      <w:r>
+        <w:t>or</w:t>
+      </w:r>
+      <w:r>
+        <w:t xml:space="preserve"> supplementation e.g. barley, maize and soy.</w:t>
       </w:r>
     </w:p>
     <w:p>
@@ -12552,7 +13044,13 @@
     </w:p>
     <w:p>
       <w:r>
-        <w:t>Grazing Rotation Length: The number of days it takes the herd to graze all paddocks on the farm/milking platform. Also referred to as a “Return Period” because this is the length of time between successive grazing of an individual paddock e.g. 30 day rotation length, animals will not return graze a paddock until 30 days after initial grazing.</w:t>
+        <w:t xml:space="preserve">Grazing Rotation Length: The number of days it takes the herd to graze all paddocks on the farm/milking platform. Also referred to as a “Return Period” because this is the length of time between successive grazing of an individual paddock e.g. 30 day rotation length, animals will not return </w:t>
+      </w:r>
+      <w:r>
+        <w:t xml:space="preserve">to </w:t>
+      </w:r>
+      <w:r>
+        <w:t>graze a paddock until 30 days after initial grazing.</w:t>
       </w:r>
     </w:p>
     <w:sectPr>
@@ -12643,7 +13141,7 @@
           <w:rFonts w:asciiTheme="majorHAnsi" w:hAnsiTheme="majorHAnsi"/>
           <w:noProof/>
         </w:rPr>
-        <w:t>9</w:t>
+        <w:t>23</w:t>
       </w:r>
     </w:fldSimple>
   </w:p>
@@ -17583,7 +18081,7 @@
 </file>
 
 <file path=customXml/itemProps1.xml><?xml version="1.0" encoding="utf-8"?>
-<ds:datastoreItem xmlns:ds="http://schemas.openxmlformats.org/officeDocument/2006/customXml" ds:itemID="{61DCA998-F814-4477-B876-980CB0563A4D}">
+<ds:datastoreItem xmlns:ds="http://schemas.openxmlformats.org/officeDocument/2006/customXml" ds:itemID="{76571841-69F5-4EB5-A193-A8F12A72D200}">
   <ds:schemaRefs>
     <ds:schemaRef ds:uri="http://schemas.openxmlformats.org/officeDocument/2006/bibliography"/>
   </ds:schemaRefs>

</xml_diff>